<commit_message>
Service Decomposition - Image updated in document
</commit_message>
<xml_diff>
--- a/service-decomposition/Service Decomposition.docx
+++ b/service-decomposition/Service Decomposition.docx
@@ -2378,17 +2378,7 @@
           <w:szCs w:val="28"/>
         </w:rPr>
         <w:lastRenderedPageBreak/>
-        <w:t>Схема взаимодействи</w:t>
-      </w:r>
-      <w:bookmarkStart w:id="0" w:name="_GoBack"/>
-      <w:bookmarkEnd w:id="0"/>
-      <w:r>
-        <w:rPr>
-          <w:b/>
-          <w:sz w:val="28"/>
-          <w:szCs w:val="28"/>
-        </w:rPr>
-        <w:t>я сервисов</w:t>
+        <w:t>Схема взаимодействия сервисов</w:t>
       </w:r>
     </w:p>
     <w:p>
@@ -2422,7 +2412,7 @@
           <wp:inline distT="0" distB="0" distL="0" distR="0">
             <wp:extent cx="5940425" cy="4073423"/>
             <wp:effectExtent l="0" t="0" r="3175" b="3810"/>
-            <wp:docPr id="1" name="Picture 1" descr="C:\Work\OTUS\Circus - Service Interaction.png"/>
+            <wp:docPr id="2" name="Picture 2" descr="C:\Repositories\GitHub-ArchLabs\service-decomposition\Circus - Service Interaction.png"/>
             <wp:cNvGraphicFramePr>
               <a:graphicFrameLocks xmlns:a="http://schemas.openxmlformats.org/drawingml/2006/main" noChangeAspect="1"/>
             </wp:cNvGraphicFramePr>
@@ -2430,7 +2420,7 @@
               <a:graphicData uri="http://schemas.openxmlformats.org/drawingml/2006/picture">
                 <pic:pic xmlns:pic="http://schemas.openxmlformats.org/drawingml/2006/picture">
                   <pic:nvPicPr>
-                    <pic:cNvPr id="0" name="Picture 1" descr="C:\Work\OTUS\Circus - Service Interaction.png"/>
+                    <pic:cNvPr id="0" name="Picture 1" descr="C:\Repositories\GitHub-ArchLabs\service-decomposition\Circus - Service Interaction.png"/>
                     <pic:cNvPicPr>
                       <a:picLocks noChangeAspect="1" noChangeArrowheads="1"/>
                     </pic:cNvPicPr>
@@ -2467,6 +2457,8 @@
           </wp:inline>
         </w:drawing>
       </w:r>
+      <w:bookmarkStart w:id="0" w:name="_GoBack"/>
+      <w:bookmarkEnd w:id="0"/>
     </w:p>
     <w:p>
       <w:pPr>

</xml_diff>